<commit_message>
reference module diagrams in the SDS
</commit_message>
<xml_diff>
--- a/deliverables/CDependencyGraph_SDS_v2.docx
+++ b/deliverables/CDependencyGraph_SDS_v2.docx
@@ -28,27 +28,7 @@
           <w:sz w:val="46"/>
           <w:szCs w:val="46"/>
         </w:rPr>
-        <w:t xml:space="preserve">System Design Document </w:t>
-      </w:r>
-      <w:proofErr w:type="gramStart"/>
-      <w:r>
-        <w:rPr>
-          <w:b/>
-          <w:color w:val="24292E"/>
-          <w:sz w:val="46"/>
-          <w:szCs w:val="46"/>
-        </w:rPr>
-        <w:t>For</w:t>
-      </w:r>
-      <w:proofErr w:type="gramEnd"/>
-      <w:r>
-        <w:rPr>
-          <w:b/>
-          <w:color w:val="24292E"/>
-          <w:sz w:val="46"/>
-          <w:szCs w:val="46"/>
-        </w:rPr>
-        <w:t xml:space="preserve"> Dependency Graph</w:t>
+        <w:t>System Design Document For Dependency Graph</w:t>
       </w:r>
     </w:p>
     <w:p>
@@ -525,15 +505,7 @@
             <w:sz w:val="24"/>
             <w:szCs w:val="24"/>
           </w:rPr>
-          <w:t>1.2.2 Des</w:t>
-        </w:r>
-        <w:r>
-          <w:rPr>
-            <w:color w:val="1155CC"/>
-            <w:sz w:val="24"/>
-            <w:szCs w:val="24"/>
-          </w:rPr>
-          <w:t>ign Constraints</w:t>
+          <w:t>1.2.2 Design Constraints</w:t>
         </w:r>
       </w:hyperlink>
     </w:p>
@@ -709,15 +681,7 @@
             <w:sz w:val="24"/>
             <w:szCs w:val="24"/>
           </w:rPr>
-          <w:t>3.1 Input</w:t>
-        </w:r>
-        <w:r>
-          <w:rPr>
-            <w:color w:val="1155CC"/>
-            <w:sz w:val="24"/>
-            <w:szCs w:val="24"/>
-          </w:rPr>
-          <w:t>s</w:t>
+          <w:t>3.1 Inputs</w:t>
         </w:r>
       </w:hyperlink>
     </w:p>
@@ -930,15 +894,7 @@
           <w:sz w:val="24"/>
           <w:szCs w:val="24"/>
         </w:rPr>
-        <w:t>The System Design Document describes the system requirements, operating environment, system and subsystem architecture, files and database design, input formats, output layouts, human-machine interfaces, d</w:t>
-      </w:r>
-      <w:r>
-        <w:rPr>
-          <w:color w:val="24292E"/>
-          <w:sz w:val="24"/>
-          <w:szCs w:val="24"/>
-        </w:rPr>
-        <w:t>etailed design, processing logic, and external interfaces.</w:t>
+        <w:t>The System Design Document describes the system requirements, operating environment, system and subsystem architecture, files and database design, input formats, output layouts, human-machine interfaces, detailed design, processing logic, and external interfaces.</w:t>
       </w:r>
     </w:p>
     <w:p>
@@ -1062,41 +1018,7 @@
           <w:sz w:val="24"/>
           <w:szCs w:val="24"/>
         </w:rPr>
-        <w:t>Test-driven development (TDD) has been used widely to improve the quality for software development. To use TDD for embedded systems based on the C programming language, we must be able to run the tests on the host computer, wh</w:t>
-      </w:r>
-      <w:r>
-        <w:rPr>
-          <w:color w:val="24292E"/>
-          <w:sz w:val="24"/>
-          <w:szCs w:val="24"/>
-        </w:rPr>
-        <w:t>ich involves the mockup of the functions designed to run on the target. To reduce the amount of work of mocking-up, we need to reduce the number of function calls (the dependencies) between modules (a module is usually contained in a single source file) as</w:t>
-      </w:r>
-      <w:r>
-        <w:rPr>
-          <w:color w:val="24292E"/>
-          <w:sz w:val="24"/>
-          <w:szCs w:val="24"/>
-        </w:rPr>
-        <w:t xml:space="preserve"> much as possible. Seeing the graph of dependencies is the first step to reduce it. </w:t>
-      </w:r>
-      <w:proofErr w:type="spellStart"/>
-      <w:r>
-        <w:rPr>
-          <w:color w:val="24292E"/>
-          <w:sz w:val="24"/>
-          <w:szCs w:val="24"/>
-        </w:rPr>
-        <w:t>Doxygen</w:t>
-      </w:r>
-      <w:proofErr w:type="spellEnd"/>
-      <w:r>
-        <w:rPr>
-          <w:color w:val="24292E"/>
-          <w:sz w:val="24"/>
-          <w:szCs w:val="24"/>
-        </w:rPr>
-        <w:t xml:space="preserve"> can be used to generate call graphs and caller graphs of all functions in a project by generating the DOT (a graph description language) source files, which can be </w:t>
+        <w:t xml:space="preserve">Test-driven development (TDD) has been used widely to improve the quality for software development. To use TDD for embedded systems based on the C programming language, we must be able to run the tests on the host computer, which involves the mockup of the functions designed to run on the target. To reduce the amount of work of mocking-up, we need to reduce the number of function calls (the dependencies) between modules (a module is usually contained in a single source file) as much as possible. Seeing the graph of dependencies is the first step to reduce it. Doxygen can be used to generate call graphs and caller graphs of all functions in a project by generating the DOT (a graph description language) source files, which can be </w:t>
       </w:r>
       <w:r>
         <w:rPr>
@@ -1105,25 +1027,7 @@
           <w:szCs w:val="24"/>
         </w:rPr>
         <w:lastRenderedPageBreak/>
-        <w:t xml:space="preserve">processed by </w:t>
-      </w:r>
-      <w:proofErr w:type="spellStart"/>
-      <w:r>
-        <w:rPr>
-          <w:color w:val="24292E"/>
-          <w:sz w:val="24"/>
-          <w:szCs w:val="24"/>
-        </w:rPr>
-        <w:t>Graphviz</w:t>
-      </w:r>
-      <w:proofErr w:type="spellEnd"/>
-      <w:r>
-        <w:rPr>
-          <w:color w:val="24292E"/>
-          <w:sz w:val="24"/>
-          <w:szCs w:val="24"/>
-        </w:rPr>
-        <w:t xml:space="preserve"> (the tool that processes DOT files). While these graphs can show us the dependencies between different modules, they are too cluttered. We need to reduce these graphs to only display the dependencies between the modules.</w:t>
+        <w:t>processed by Graphviz (the tool that processes DOT files). While these graphs can show us the dependencies between different modules, they are too cluttered. We need to reduce these graphs to only display the dependencies between the modules.</w:t>
       </w:r>
     </w:p>
     <w:p>
@@ -1146,14 +1050,7 @@
           <w:b/>
           <w:color w:val="24292E"/>
         </w:rPr>
-        <w:t xml:space="preserve">1.2.1 System </w:t>
-      </w:r>
-      <w:r>
-        <w:rPr>
-          <w:b/>
-          <w:color w:val="24292E"/>
-        </w:rPr>
-        <w:t>Overview</w:t>
+        <w:t>1.2.1 System Overview</w:t>
       </w:r>
     </w:p>
     <w:p>
@@ -1172,51 +1069,7 @@
           <w:sz w:val="24"/>
           <w:szCs w:val="24"/>
         </w:rPr>
-        <w:t xml:space="preserve">The system takes .dot files (generated by </w:t>
-      </w:r>
-      <w:proofErr w:type="spellStart"/>
-      <w:r>
-        <w:rPr>
-          <w:color w:val="24292E"/>
-          <w:sz w:val="24"/>
-          <w:szCs w:val="24"/>
-        </w:rPr>
-        <w:t>Doxygen</w:t>
-      </w:r>
-      <w:proofErr w:type="spellEnd"/>
-      <w:r>
-        <w:rPr>
-          <w:color w:val="24292E"/>
-          <w:sz w:val="24"/>
-          <w:szCs w:val="24"/>
-        </w:rPr>
-        <w:t>) and then reads and parses them to find the different relationships between each of the modules. The system uses these relationships to output a new .dot file with the reformatted graph. The system then tak</w:t>
-      </w:r>
-      <w:r>
-        <w:rPr>
-          <w:color w:val="24292E"/>
-          <w:sz w:val="24"/>
-          <w:szCs w:val="24"/>
-        </w:rPr>
-        <w:t>es these generated text files and uses Dot to create an actual dependency graph image (</w:t>
-      </w:r>
-      <w:proofErr w:type="spellStart"/>
-      <w:r>
-        <w:rPr>
-          <w:color w:val="24292E"/>
-          <w:sz w:val="24"/>
-          <w:szCs w:val="24"/>
-        </w:rPr>
-        <w:t>png</w:t>
-      </w:r>
-      <w:proofErr w:type="spellEnd"/>
-      <w:r>
-        <w:rPr>
-          <w:color w:val="24292E"/>
-          <w:sz w:val="24"/>
-          <w:szCs w:val="24"/>
-        </w:rPr>
-        <w:t>). The system is required to only take in applicable files.</w:t>
+        <w:t>The system takes .dot files (generated by Doxygen) and then reads and parses them to find the different relationships between each of the modules. The system uses these relationships to output a new .dot file with the reformatted graph. The system then takes these generated text files and uses Dot to create an actual dependency graph image (png). The system is required to only take in applicable files.</w:t>
       </w:r>
     </w:p>
     <w:p>
@@ -1258,51 +1111,7 @@
           <w:sz w:val="24"/>
           <w:szCs w:val="24"/>
         </w:rPr>
-        <w:t>Assumptions made by the project team in developing the system design include that</w:t>
-      </w:r>
-      <w:r>
-        <w:rPr>
-          <w:color w:val="24292E"/>
-          <w:sz w:val="24"/>
-          <w:szCs w:val="24"/>
-        </w:rPr>
-        <w:t xml:space="preserve"> the user has generated the </w:t>
-      </w:r>
-      <w:proofErr w:type="spellStart"/>
-      <w:r>
-        <w:rPr>
-          <w:color w:val="24292E"/>
-          <w:sz w:val="24"/>
-          <w:szCs w:val="24"/>
-        </w:rPr>
-        <w:t>Doxygen</w:t>
-      </w:r>
-      <w:proofErr w:type="spellEnd"/>
-      <w:r>
-        <w:rPr>
-          <w:color w:val="24292E"/>
-          <w:sz w:val="24"/>
-          <w:szCs w:val="24"/>
-        </w:rPr>
-        <w:t xml:space="preserve"> .dot file(s) and that the user will run with Windows. </w:t>
-      </w:r>
-      <w:proofErr w:type="gramStart"/>
-      <w:r>
-        <w:rPr>
-          <w:color w:val="24292E"/>
-          <w:sz w:val="24"/>
-          <w:szCs w:val="24"/>
-        </w:rPr>
-        <w:t>As long as</w:t>
-      </w:r>
-      <w:proofErr w:type="gramEnd"/>
-      <w:r>
-        <w:rPr>
-          <w:color w:val="24292E"/>
-          <w:sz w:val="24"/>
-          <w:szCs w:val="24"/>
-        </w:rPr>
-        <w:t xml:space="preserve"> these assumptions are followed through, there should be no conflicts between systems.</w:t>
+        <w:t>Assumptions made by the project team in developing the system design include that the user has generated the Doxygen .dot file(s) and that the user will run with Windows. As long as these assumptions are followed through, there should be no conflicts between systems.</w:t>
       </w:r>
     </w:p>
     <w:p>
@@ -1344,15 +1153,7 @@
           <w:sz w:val="24"/>
           <w:szCs w:val="24"/>
         </w:rPr>
-        <w:t xml:space="preserve">A future contingency is the addition of a </w:t>
-      </w:r>
-      <w:r>
-        <w:rPr>
-          <w:color w:val="24292E"/>
-          <w:sz w:val="24"/>
-          <w:szCs w:val="24"/>
-        </w:rPr>
-        <w:t>graphical user interface (GUI). A GUI could be used to facilitate a user’s interaction with the system. If the GUI is not built, the system shall use command line arguments to generate output.</w:t>
+        <w:t>A future contingency is the addition of a graphical user interface (GUI). A GUI could be used to facilitate a user’s interaction with the system. If the GUI is not built, the system shall use command line arguments to generate output.</w:t>
       </w:r>
     </w:p>
     <w:p>
@@ -1398,23 +1199,7 @@
           <w:sz w:val="24"/>
           <w:szCs w:val="24"/>
         </w:rPr>
-        <w:t>This System Design Document is organi</w:t>
-      </w:r>
-      <w:r>
-        <w:rPr>
-          <w:color w:val="24292E"/>
-          <w:sz w:val="24"/>
-          <w:szCs w:val="24"/>
-        </w:rPr>
-        <w:t>zed into six sections, including this introduction section. Following this, the document will go over the system architecture, the human-machine interface, the software and internal communications design, external interfaces, and the system integrity contr</w:t>
-      </w:r>
-      <w:r>
-        <w:rPr>
-          <w:color w:val="24292E"/>
-          <w:sz w:val="24"/>
-          <w:szCs w:val="24"/>
-        </w:rPr>
-        <w:t>ols.</w:t>
+        <w:t>This System Design Document is organized into six sections, including this introduction section. Following this, the document will go over the system architecture, the human-machine interface, the software and internal communications design, external interfaces, and the system integrity controls.</w:t>
       </w:r>
     </w:p>
     <w:p>
@@ -1556,25 +1341,7 @@
           <w:szCs w:val="24"/>
         </w:rPr>
         <w:lastRenderedPageBreak/>
-        <w:t xml:space="preserve">.dot </w:t>
-      </w:r>
-      <w:proofErr w:type="gramStart"/>
-      <w:r>
-        <w:rPr>
-          <w:color w:val="24292E"/>
-          <w:sz w:val="24"/>
-          <w:szCs w:val="24"/>
-        </w:rPr>
-        <w:t>- .</w:t>
-      </w:r>
-      <w:proofErr w:type="gramEnd"/>
-      <w:r>
-        <w:rPr>
-          <w:color w:val="24292E"/>
-          <w:sz w:val="24"/>
-          <w:szCs w:val="24"/>
-        </w:rPr>
-        <w:t xml:space="preserve"> template files created by Microsoft Word to have pre-formatted settings for generation of further DOC or DOCX files</w:t>
+        <w:t>.dot - . template files created by Microsoft Word to have pre-formatted settings for generation of further DOC or DOCX files</w:t>
       </w:r>
     </w:p>
     <w:p>
@@ -1602,31 +1369,13 @@
         </w:numPr>
         <w:shd w:val="clear" w:color="auto" w:fill="FFFFFF"/>
       </w:pPr>
-      <w:proofErr w:type="spellStart"/>
-      <w:r>
-        <w:rPr>
-          <w:color w:val="24292E"/>
-          <w:sz w:val="24"/>
-          <w:szCs w:val="24"/>
-        </w:rPr>
-        <w:t>Doxygen</w:t>
-      </w:r>
-      <w:proofErr w:type="spellEnd"/>
-      <w:r>
-        <w:rPr>
-          <w:color w:val="24292E"/>
-          <w:sz w:val="24"/>
-          <w:szCs w:val="24"/>
-        </w:rPr>
-        <w:t xml:space="preserve"> - a doc</w:t>
-      </w:r>
-      <w:r>
-        <w:rPr>
-          <w:color w:val="24292E"/>
-          <w:sz w:val="24"/>
-          <w:szCs w:val="24"/>
-        </w:rPr>
-        <w:t>umentation generator, a tool for writing software reference documentation</w:t>
+      <w:r>
+        <w:rPr>
+          <w:color w:val="24292E"/>
+          <w:sz w:val="24"/>
+          <w:szCs w:val="24"/>
+        </w:rPr>
+        <w:t>Doxygen - a documentation generator, a tool for writing software reference documentation</w:t>
       </w:r>
     </w:p>
     <w:p>
@@ -1695,25 +1444,7 @@
           <w:sz w:val="24"/>
           <w:szCs w:val="24"/>
         </w:rPr>
-        <w:t xml:space="preserve">The system </w:t>
-      </w:r>
-      <w:proofErr w:type="gramStart"/>
-      <w:r>
-        <w:rPr>
-          <w:color w:val="24292E"/>
-          <w:sz w:val="24"/>
-          <w:szCs w:val="24"/>
-        </w:rPr>
-        <w:t>is able to</w:t>
-      </w:r>
-      <w:proofErr w:type="gramEnd"/>
-      <w:r>
-        <w:rPr>
-          <w:color w:val="24292E"/>
-          <w:sz w:val="24"/>
-          <w:szCs w:val="24"/>
-        </w:rPr>
-        <w:t xml:space="preserve"> take in applicable .dot files to understand the relationship between modules. Once that is produced, it can then develop a dependency graph for the user to better understand the relationships within their system.</w:t>
+        <w:t>The system is able to take in applicable .dot files to understand the relationship between modules. Once that is produced, it can then develop a dependency graph for the user to better understand the relationships within their system.</w:t>
       </w:r>
     </w:p>
     <w:p>
@@ -1740,16 +1471,7 @@
           <w:sz w:val="33"/>
           <w:szCs w:val="33"/>
         </w:rPr>
-        <w:t>2.1 System Software A</w:t>
-      </w:r>
-      <w:r>
-        <w:rPr>
-          <w:b/>
-          <w:color w:val="24292E"/>
-          <w:sz w:val="33"/>
-          <w:szCs w:val="33"/>
-        </w:rPr>
-        <w:t>rchitecture</w:t>
+        <w:t>2.1 System Software Architecture</w:t>
       </w:r>
     </w:p>
     <w:p>
@@ -1768,49 +1490,7 @@
           <w:sz w:val="24"/>
           <w:szCs w:val="24"/>
         </w:rPr>
-        <w:t>This system is programmed in Java and has various classes. The Manager class acts as an intermediary system that passes along necessary data for lower classes to handle. The Configurator class takes in the file or directory location from the co</w:t>
-      </w:r>
-      <w:r>
-        <w:rPr>
-          <w:color w:val="24292E"/>
-          <w:sz w:val="24"/>
-          <w:szCs w:val="24"/>
-        </w:rPr>
-        <w:t>mmand line arguments and ensures that these paths exist. The Configurator then passes these along to the Reader class that then checks to see if these files are valid .dot files and converts their contents into strings which are added to a list. The Parser</w:t>
-      </w:r>
-      <w:r>
-        <w:rPr>
-          <w:color w:val="24292E"/>
-          <w:sz w:val="24"/>
-          <w:szCs w:val="24"/>
-        </w:rPr>
-        <w:t xml:space="preserve"> class then processes this list to figure out the relationships between modules with the help of the </w:t>
-      </w:r>
-      <w:proofErr w:type="spellStart"/>
-      <w:r>
-        <w:rPr>
-          <w:color w:val="24292E"/>
-          <w:sz w:val="24"/>
-          <w:szCs w:val="24"/>
-        </w:rPr>
-        <w:t>Lexer</w:t>
-      </w:r>
-      <w:proofErr w:type="spellEnd"/>
-      <w:r>
-        <w:rPr>
-          <w:color w:val="24292E"/>
-          <w:sz w:val="24"/>
-          <w:szCs w:val="24"/>
-        </w:rPr>
-        <w:t xml:space="preserve"> class. This information is then given to the Writer class to output reformatted .dot files that will be used to create the images of the dependency g</w:t>
-      </w:r>
-      <w:r>
-        <w:rPr>
-          <w:color w:val="24292E"/>
-          <w:sz w:val="24"/>
-          <w:szCs w:val="24"/>
-        </w:rPr>
-        <w:t>raph.</w:t>
+        <w:t>This system is programmed in Java and has various classes. The Manager class acts as an intermediary system that passes along necessary data for lower classes to handle. The Configurator class takes in the file or directory location from the command line arguments and ensures that these paths exist. The Configurator then passes these along to the Reader class that then checks to see if these files are valid .dot files and converts their contents into strings which are added to a list. The Parser class then processes this list to figure out the relationships between modules with the help of the Lexer class. This information is then given to the Writer class to output reformatted .dot files that will be used to create the images of the dependency graph.</w:t>
       </w:r>
     </w:p>
     <w:p>
@@ -1856,15 +1536,26 @@
           <w:sz w:val="24"/>
           <w:szCs w:val="24"/>
         </w:rPr>
-        <w:t>When the program is run, each class depends on the class before it to have run because it provides needed information for the next step. As shown in the Use Case Diagram in the System Requirements Specificatio</w:t>
-      </w:r>
-      <w:r>
-        <w:rPr>
-          <w:color w:val="24292E"/>
-          <w:sz w:val="24"/>
-          <w:szCs w:val="24"/>
-        </w:rPr>
-        <w:t>n Document, at a high level, the program sequence can be viewed sequentially (predictably from one class to the next), aside from the Manager serving as an intermediary between multiple classes. {INSERT MODULE DIAGRAM HERE}</w:t>
+        <w:t>When the program is run, each class depends on the class before it to have run because it provides needed information for the next step. As shown in the Use Case Diagram in the System Requirements Specification Document, at a high level, the program sequence can be viewed sequentially (predictably from one class to the next), aside from the Manager serving as an intermediary between multiple classes.</w:t>
+      </w:r>
+    </w:p>
+    <w:p>
+      <w:pPr>
+        <w:shd w:val="clear" w:color="auto" w:fill="FFFFFF"/>
+        <w:spacing w:after="240"/>
+        <w:rPr>
+          <w:color w:val="24292E"/>
+          <w:sz w:val="24"/>
+          <w:szCs w:val="24"/>
+        </w:rPr>
+      </w:pPr>
+      <w:r>
+        <w:rPr>
+          <w:color w:val="24292E"/>
+          <w:sz w:val="24"/>
+          <w:szCs w:val="24"/>
+        </w:rPr>
+        <w:t>See Appendix C for diagrams of the modules.</w:t>
       </w:r>
     </w:p>
     <w:p>
@@ -1915,15 +1606,7 @@
           <w:sz w:val="24"/>
           <w:szCs w:val="24"/>
         </w:rPr>
-        <w:t>Since</w:t>
-      </w:r>
-      <w:r>
-        <w:rPr>
-          <w:color w:val="24292E"/>
-          <w:sz w:val="24"/>
-          <w:szCs w:val="24"/>
-        </w:rPr>
-        <w:t xml:space="preserve"> there is no need for user input between the input and output stages of the program, the user will interact with the program through the command line. There will be </w:t>
+        <w:t xml:space="preserve">Since there is no need for user input between the input and output stages of the program, the user will interact with the program through the command line. There will be </w:t>
       </w:r>
       <w:r>
         <w:rPr>
@@ -1932,15 +1615,7 @@
           <w:szCs w:val="24"/>
         </w:rPr>
         <w:lastRenderedPageBreak/>
-        <w:t>a well-defined list and format of arguments that can be passed to and processed by the prog</w:t>
-      </w:r>
-      <w:r>
-        <w:rPr>
-          <w:color w:val="24292E"/>
-          <w:sz w:val="24"/>
-          <w:szCs w:val="24"/>
-        </w:rPr>
-        <w:t>ram, which are detailed below.</w:t>
+        <w:t>a well-defined list and format of arguments that can be passed to and processed by the program, which are detailed below.</w:t>
       </w:r>
     </w:p>
     <w:p>
@@ -1986,23 +1661,7 @@
           <w:sz w:val="24"/>
           <w:szCs w:val="24"/>
         </w:rPr>
-        <w:t xml:space="preserve">The user will input command line arguments to control the program. There are three main commands the system may process, but it can only process one at a time. A help function can be invoked by the system when the </w:t>
-      </w:r>
-      <w:r>
-        <w:rPr>
-          <w:color w:val="24292E"/>
-          <w:sz w:val="24"/>
-          <w:szCs w:val="24"/>
-        </w:rPr>
-        <w:t>user inputs a -h command. The user can also provide a single input file or a single directory location following the command -s and -d, respectively. The program processes these arguments, if they exist and are valid the program will store the location for</w:t>
-      </w:r>
-      <w:r>
-        <w:rPr>
-          <w:color w:val="24292E"/>
-          <w:sz w:val="24"/>
-          <w:szCs w:val="24"/>
-        </w:rPr>
-        <w:t xml:space="preserve"> the next class. The syntax for the command line arguments would be:</w:t>
+        <w:t>The user will input command line arguments to control the program. There are three main commands the system may process, but it can only process one at a time. A help function can be invoked by the system when the user inputs a -h command. The user can also provide a single input file or a single directory location following the command -s and -d, respectively. The program processes these arguments, if they exist and are valid the program will store the location for the next class. The syntax for the command line arguments would be:</w:t>
       </w:r>
     </w:p>
     <w:p>
@@ -2019,25 +1678,7 @@
           <w:sz w:val="24"/>
           <w:szCs w:val="24"/>
         </w:rPr>
-        <w:t>-</w:t>
-      </w:r>
-      <w:proofErr w:type="gramStart"/>
-      <w:r>
-        <w:rPr>
-          <w:color w:val="24292E"/>
-          <w:sz w:val="24"/>
-          <w:szCs w:val="24"/>
-        </w:rPr>
-        <w:t>h :</w:t>
-      </w:r>
-      <w:proofErr w:type="gramEnd"/>
-      <w:r>
-        <w:rPr>
-          <w:color w:val="24292E"/>
-          <w:sz w:val="24"/>
-          <w:szCs w:val="24"/>
-        </w:rPr>
-        <w:t xml:space="preserve"> help functions</w:t>
+        <w:t>-h : help functions</w:t>
       </w:r>
     </w:p>
     <w:p>
@@ -2054,25 +1695,7 @@
           <w:sz w:val="24"/>
           <w:szCs w:val="24"/>
         </w:rPr>
-        <w:t>-</w:t>
-      </w:r>
-      <w:proofErr w:type="gramStart"/>
-      <w:r>
-        <w:rPr>
-          <w:color w:val="24292E"/>
-          <w:sz w:val="24"/>
-          <w:szCs w:val="24"/>
-        </w:rPr>
-        <w:t>s :</w:t>
-      </w:r>
-      <w:proofErr w:type="gramEnd"/>
-      <w:r>
-        <w:rPr>
-          <w:color w:val="24292E"/>
-          <w:sz w:val="24"/>
-          <w:szCs w:val="24"/>
-        </w:rPr>
-        <w:t xml:space="preserve"> option to process single file with the path to file provided as argument</w:t>
+        <w:t>-s : option to process single file with the path to file provided as argument</w:t>
       </w:r>
     </w:p>
     <w:p>
@@ -2090,25 +1713,7 @@
           <w:sz w:val="24"/>
           <w:szCs w:val="24"/>
         </w:rPr>
-        <w:t>-</w:t>
-      </w:r>
-      <w:proofErr w:type="gramStart"/>
-      <w:r>
-        <w:rPr>
-          <w:color w:val="24292E"/>
-          <w:sz w:val="24"/>
-          <w:szCs w:val="24"/>
-        </w:rPr>
-        <w:t>d :</w:t>
-      </w:r>
-      <w:proofErr w:type="gramEnd"/>
-      <w:r>
-        <w:rPr>
-          <w:color w:val="24292E"/>
-          <w:sz w:val="24"/>
-          <w:szCs w:val="24"/>
-        </w:rPr>
-        <w:t xml:space="preserve"> option to process directory with path to directory provided</w:t>
+        <w:t>-d : option to process directory with path to directory provided</w:t>
       </w:r>
     </w:p>
     <w:p>
@@ -2154,23 +1759,7 @@
           <w:sz w:val="24"/>
           <w:szCs w:val="24"/>
         </w:rPr>
-        <w:t xml:space="preserve">The program </w:t>
-      </w:r>
-      <w:r>
-        <w:rPr>
-          <w:color w:val="24292E"/>
-          <w:sz w:val="24"/>
-          <w:szCs w:val="24"/>
-        </w:rPr>
-        <w:t>will output a text file formatted according to the Dot language specification (see Appendix A), which will then be processed by the Dot program and converted into an image file with a graphical representation of the dependencies between graphs that were in</w:t>
-      </w:r>
-      <w:r>
-        <w:rPr>
-          <w:color w:val="24292E"/>
-          <w:sz w:val="24"/>
-          <w:szCs w:val="24"/>
-        </w:rPr>
-        <w:t>put. The generated image will conform to the following format (Appendix B).</w:t>
+        <w:t>The program will output a text file formatted according to the Dot language specification (see Appendix A), which will then be processed by the Dot program and converted into an image file with a graphical representation of the dependencies between graphs that were input. The generated image will conform to the following format (Appendix B).</w:t>
       </w:r>
     </w:p>
     <w:p>
@@ -2248,15 +1837,7 @@
           <w:sz w:val="24"/>
           <w:szCs w:val="24"/>
         </w:rPr>
-        <w:t>At a high level, the program flow can be viewed sequentially--that is, from one module to the next in a predictable sequence. Each module serves to perform some kind of transformation which gets the input, .dot file(s), closer to the desired output, an ima</w:t>
-      </w:r>
-      <w:r>
-        <w:rPr>
-          <w:color w:val="24292E"/>
-          <w:sz w:val="24"/>
-          <w:szCs w:val="24"/>
-        </w:rPr>
-        <w:t>ge of a graph.</w:t>
+        <w:t>At a high level, the program flow can be viewed sequentially--that is, from one module to the next in a predictable sequence. Each module serves to perform some kind of transformation which gets the input, .dot file(s), closer to the desired output, an image of a graph.</w:t>
       </w:r>
     </w:p>
     <w:p>
@@ -2282,25 +1863,7 @@
           <w:sz w:val="24"/>
           <w:szCs w:val="24"/>
         </w:rPr>
-        <w:t xml:space="preserve"> - will serve as an intermediary between the modules. They do not pass information to each other; </w:t>
-      </w:r>
-      <w:proofErr w:type="gramStart"/>
-      <w:r>
-        <w:rPr>
-          <w:color w:val="24292E"/>
-          <w:sz w:val="24"/>
-          <w:szCs w:val="24"/>
-        </w:rPr>
-        <w:t>instead</w:t>
-      </w:r>
-      <w:proofErr w:type="gramEnd"/>
-      <w:r>
-        <w:rPr>
-          <w:color w:val="24292E"/>
-          <w:sz w:val="24"/>
-          <w:szCs w:val="24"/>
-        </w:rPr>
-        <w:t xml:space="preserve"> they give it to the Manager which will provide it to the next class in the sequence.</w:t>
+        <w:t xml:space="preserve"> - will serve as an intermediary between the modules. They do not pass information to each other; instead they give it to the Manager which will provide it to the next class in the sequence.</w:t>
       </w:r>
     </w:p>
     <w:p>
@@ -2326,15 +1889,7 @@
           <w:sz w:val="24"/>
           <w:szCs w:val="24"/>
         </w:rPr>
-        <w:t xml:space="preserve"> - This is the first module in </w:t>
-      </w:r>
-      <w:r>
-        <w:rPr>
-          <w:color w:val="24292E"/>
-          <w:sz w:val="24"/>
-          <w:szCs w:val="24"/>
-        </w:rPr>
-        <w:t>the sequence. Here, the command-line arguments from the user are used to determine the location of a single .dot file or directory containing .dot files. A string containing either the file path or directory is passed (through the Manager) to the Reader.</w:t>
+        <w:t xml:space="preserve"> - This is the first module in the sequence. Here, the command-line arguments from the user are used to determine the location of a single .dot file or directory containing .dot files. A string containing either the file path or directory is passed (through the Manager) to the Reader.</w:t>
       </w:r>
     </w:p>
     <w:p>
@@ -2353,32 +1908,15 @@
           <w:szCs w:val="24"/>
         </w:rPr>
         <w:lastRenderedPageBreak/>
-        <w:t>R</w:t>
-      </w:r>
-      <w:r>
-        <w:rPr>
-          <w:i/>
-          <w:color w:val="24292E"/>
-          <w:sz w:val="24"/>
-          <w:szCs w:val="24"/>
-        </w:rPr>
-        <w:t>eader</w:t>
-      </w:r>
-      <w:r>
-        <w:rPr>
-          <w:color w:val="24292E"/>
-          <w:sz w:val="24"/>
-          <w:szCs w:val="24"/>
-        </w:rPr>
-        <w:t xml:space="preserve"> - If a single .dot file’s path is received, that file is read. If a directory is received, every file determined to be a .dot file in that directory is read. File contents are converted to a string. A file to a string is a one-to-one relationship. Th</w:t>
-      </w:r>
-      <w:r>
-        <w:rPr>
-          <w:color w:val="24292E"/>
-          <w:sz w:val="24"/>
-          <w:szCs w:val="24"/>
-        </w:rPr>
-        <w:t>ese strings are collected into a list passed (through the Manager) to the Parser.</w:t>
+        <w:t>Reader</w:t>
+      </w:r>
+      <w:r>
+        <w:rPr>
+          <w:color w:val="24292E"/>
+          <w:sz w:val="24"/>
+          <w:szCs w:val="24"/>
+        </w:rPr>
+        <w:t xml:space="preserve"> - If a single .dot file’s path is received, that file is read. If a directory is received, every file determined to be a .dot file in that directory is read. File contents are converted to a string. A file to a string is a one-to-one relationship. These strings are collected into a list passed (through the Manager) to the Parser.</w:t>
       </w:r>
     </w:p>
     <w:p>
@@ -2389,7 +1927,6 @@
         </w:numPr>
         <w:shd w:val="clear" w:color="auto" w:fill="FFFFFF"/>
       </w:pPr>
-      <w:proofErr w:type="spellStart"/>
       <w:r>
         <w:rPr>
           <w:i/>
@@ -2399,40 +1936,13 @@
         </w:rPr>
         <w:t>Lexer</w:t>
       </w:r>
-      <w:proofErr w:type="spellEnd"/>
-      <w:r>
-        <w:rPr>
-          <w:color w:val="24292E"/>
-          <w:sz w:val="24"/>
-          <w:szCs w:val="24"/>
-        </w:rPr>
-        <w:t xml:space="preserve"> - The </w:t>
-      </w:r>
-      <w:proofErr w:type="spellStart"/>
-      <w:r>
-        <w:rPr>
-          <w:color w:val="24292E"/>
-          <w:sz w:val="24"/>
-          <w:szCs w:val="24"/>
-        </w:rPr>
-        <w:t>Lexer</w:t>
-      </w:r>
-      <w:proofErr w:type="spellEnd"/>
-      <w:r>
-        <w:rPr>
-          <w:color w:val="24292E"/>
-          <w:sz w:val="24"/>
-          <w:szCs w:val="24"/>
-        </w:rPr>
-        <w:t xml:space="preserve"> takes in a single line from a .dot file and creates it into a token (we call this action to "tokenize"). This gives it a type (i.e. node, edge) and it stores the rest of the string. The Parser uses the token type to know how to handle the stri</w:t>
-      </w:r>
-      <w:r>
-        <w:rPr>
-          <w:color w:val="24292E"/>
-          <w:sz w:val="24"/>
-          <w:szCs w:val="24"/>
-        </w:rPr>
-        <w:t>ng.</w:t>
+      <w:r>
+        <w:rPr>
+          <w:color w:val="24292E"/>
+          <w:sz w:val="24"/>
+          <w:szCs w:val="24"/>
+        </w:rPr>
+        <w:t xml:space="preserve"> - The Lexer takes in a single line from a .dot file and creates it into a token (we call this action to "tokenize"). This gives it a type (i.e. node, edge) and it stores the rest of the string. The Parser uses the token type to know how to handle the string.</w:t>
       </w:r>
     </w:p>
     <w:p>
@@ -2458,15 +1968,7 @@
           <w:sz w:val="24"/>
           <w:szCs w:val="24"/>
         </w:rPr>
-        <w:t xml:space="preserve"> - The Parser module receives a list of strings, where each string represents the contents of one DOT file. In this case, to parse means to use the string to create objects which represent the connections, modules, and nodes. Only one string (fil</w:t>
-      </w:r>
-      <w:r>
-        <w:rPr>
-          <w:color w:val="24292E"/>
-          <w:sz w:val="24"/>
-          <w:szCs w:val="24"/>
-        </w:rPr>
-        <w:t>e) will be parsed at a time. The Parser will loop through the list of strings to parse them one by one and collect the resultant graph objects. It will also remove connections within the same module.</w:t>
+        <w:t xml:space="preserve"> - The Parser module receives a list of strings, where each string represents the contents of one DOT file. In this case, to parse means to use the string to create objects which represent the connections, modules, and nodes. Only one string (file) will be parsed at a time. The Parser will loop through the list of strings to parse them one by one and collect the resultant graph objects. It will also remove connections within the same module.</w:t>
       </w:r>
     </w:p>
     <w:p>
@@ -2493,15 +1995,7 @@
           <w:sz w:val="24"/>
           <w:szCs w:val="24"/>
         </w:rPr>
-        <w:t xml:space="preserve"> - The writer takes the final modified graph objec</w:t>
-      </w:r>
-      <w:r>
-        <w:rPr>
-          <w:color w:val="24292E"/>
-          <w:sz w:val="24"/>
-          <w:szCs w:val="24"/>
-        </w:rPr>
-        <w:t>ts and writes a file which Dot can create a visual image of. This is the output to the user.</w:t>
+        <w:t xml:space="preserve"> - The writer takes the final modified graph objects and writes a file which Dot can create a visual image of. This is the output to the user.</w:t>
       </w:r>
     </w:p>
     <w:tbl>
@@ -2815,7 +2309,6 @@
                 <w:szCs w:val="24"/>
               </w:rPr>
             </w:pPr>
-            <w:proofErr w:type="spellStart"/>
             <w:r>
               <w:rPr>
                 <w:color w:val="24292E"/>
@@ -2824,7 +2317,6 @@
               </w:rPr>
               <w:t>Args</w:t>
             </w:r>
-            <w:proofErr w:type="spellEnd"/>
           </w:p>
         </w:tc>
         <w:tc>
@@ -3107,7 +2599,6 @@
                 <w:szCs w:val="24"/>
               </w:rPr>
             </w:pPr>
-            <w:proofErr w:type="spellStart"/>
             <w:r>
               <w:rPr>
                 <w:color w:val="24292E"/>
@@ -3116,7 +2607,6 @@
               </w:rPr>
               <w:t>Lexer</w:t>
             </w:r>
-            <w:proofErr w:type="spellEnd"/>
           </w:p>
         </w:tc>
         <w:tc>
@@ -3636,25 +3126,7 @@
           <w:sz w:val="24"/>
           <w:szCs w:val="24"/>
         </w:rPr>
-        <w:t xml:space="preserve">Note: "Objects" refers to developer created Java objects representing needed attributes of the graph (node, connection, </w:t>
-      </w:r>
-      <w:proofErr w:type="spellStart"/>
-      <w:r>
-        <w:rPr>
-          <w:color w:val="24292E"/>
-          <w:sz w:val="24"/>
-          <w:szCs w:val="24"/>
-        </w:rPr>
-        <w:t>etc</w:t>
-      </w:r>
-      <w:proofErr w:type="spellEnd"/>
-      <w:r>
-        <w:rPr>
-          <w:color w:val="24292E"/>
-          <w:sz w:val="24"/>
-          <w:szCs w:val="24"/>
-        </w:rPr>
-        <w:t>).</w:t>
+        <w:t>Note: "Objects" refers to developer created Java objects representing needed attributes of the graph (node, connection, etc).</w:t>
       </w:r>
     </w:p>
     <w:p>
@@ -3701,33 +3173,7 @@
           <w:sz w:val="24"/>
           <w:szCs w:val="24"/>
         </w:rPr>
-        <w:t>Communications between the modules within the system will be done through Java primitive types, built-in classes (such as Strings), and well-defined enumerators that will be defined within the specified module package (e.g. Configurator package, which cont</w:t>
-      </w:r>
-      <w:r>
-        <w:rPr>
-          <w:color w:val="24292E"/>
-          <w:sz w:val="24"/>
-          <w:szCs w:val="24"/>
-        </w:rPr>
-        <w:t xml:space="preserve">ains the </w:t>
-      </w:r>
-      <w:proofErr w:type="spellStart"/>
-      <w:r>
-        <w:rPr>
-          <w:color w:val="24292E"/>
-          <w:sz w:val="24"/>
-          <w:szCs w:val="24"/>
-        </w:rPr>
-        <w:t>ConfigType</w:t>
-      </w:r>
-      <w:proofErr w:type="spellEnd"/>
-      <w:r>
-        <w:rPr>
-          <w:color w:val="24292E"/>
-          <w:sz w:val="24"/>
-          <w:szCs w:val="24"/>
-        </w:rPr>
-        <w:t xml:space="preserve"> enumerator). Otherwise, communication from within modules will be to the user in standard out through Java’s built-in logging functions.</w:t>
+        <w:t>Communications between the modules within the system will be done through Java primitive types, built-in classes (such as Strings), and well-defined enumerators that will be defined within the specified module package (e.g. Configurator package, which contains the ConfigType enumerator). Otherwise, communication from within modules will be to the user in standard out through Java’s built-in logging functions.</w:t>
       </w:r>
     </w:p>
     <w:p>
@@ -3778,25 +3224,7 @@
           <w:sz w:val="24"/>
           <w:szCs w:val="24"/>
         </w:rPr>
-        <w:t xml:space="preserve">The external interface, which is outside of the scope of the system and under development, is the graphical visualization program Dot. Dot is a program that takes in the text files (.dot) that will create the </w:t>
-      </w:r>
-      <w:proofErr w:type="spellStart"/>
-      <w:r>
-        <w:rPr>
-          <w:color w:val="24292E"/>
-          <w:sz w:val="24"/>
-          <w:szCs w:val="24"/>
-        </w:rPr>
-        <w:t>png</w:t>
-      </w:r>
-      <w:proofErr w:type="spellEnd"/>
-      <w:r>
-        <w:rPr>
-          <w:color w:val="24292E"/>
-          <w:sz w:val="24"/>
-          <w:szCs w:val="24"/>
-        </w:rPr>
-        <w:t xml:space="preserve"> image of the relationship between modules.</w:t>
+        <w:t>The external interface, which is outside of the scope of the system and under development, is the graphical visualization program Dot. Dot is a program that takes in the text files (.dot) that will create the png image of the relationship between modules.</w:t>
       </w:r>
     </w:p>
     <w:p>
@@ -3842,25 +3270,7 @@
           <w:sz w:val="24"/>
           <w:szCs w:val="24"/>
         </w:rPr>
-        <w:t xml:space="preserve">Dot is contained within its own binary file. The interactions in our program with the Dot API will be primarily through loading and running the dot binary on the text (.dot) file that </w:t>
-      </w:r>
-      <w:proofErr w:type="spellStart"/>
-      <w:r>
-        <w:rPr>
-          <w:color w:val="24292E"/>
-          <w:sz w:val="24"/>
-          <w:szCs w:val="24"/>
-        </w:rPr>
-        <w:t>Doxygen</w:t>
-      </w:r>
-      <w:proofErr w:type="spellEnd"/>
-      <w:r>
-        <w:rPr>
-          <w:color w:val="24292E"/>
-          <w:sz w:val="24"/>
-          <w:szCs w:val="24"/>
-        </w:rPr>
-        <w:t xml:space="preserve"> has generated to create an image.</w:t>
+        <w:t>Dot is contained within its own binary file. The interactions in our program with the Dot API will be primarily through loading and running the dot binary on the text (.dot) file that Doxygen has generated to create an image.</w:t>
       </w:r>
     </w:p>
     <w:p>
@@ -3887,16 +3297,7 @@
           <w:sz w:val="33"/>
           <w:szCs w:val="33"/>
         </w:rPr>
-        <w:t>5.2</w:t>
-      </w:r>
-      <w:r>
-        <w:rPr>
-          <w:b/>
-          <w:color w:val="24292E"/>
-          <w:sz w:val="33"/>
-          <w:szCs w:val="33"/>
-        </w:rPr>
-        <w:t xml:space="preserve"> Interface Detailed Design</w:t>
+        <w:t>5.2 Interface Detailed Design</w:t>
       </w:r>
     </w:p>
     <w:p>
@@ -3915,41 +3316,7 @@
           <w:sz w:val="24"/>
           <w:szCs w:val="24"/>
         </w:rPr>
-        <w:t xml:space="preserve">Input files must have a file extension of “dot” </w:t>
-      </w:r>
-      <w:proofErr w:type="gramStart"/>
-      <w:r>
-        <w:rPr>
-          <w:color w:val="24292E"/>
-          <w:sz w:val="24"/>
-          <w:szCs w:val="24"/>
-        </w:rPr>
-        <w:t>in order for</w:t>
-      </w:r>
-      <w:proofErr w:type="gramEnd"/>
-      <w:r>
-        <w:rPr>
-          <w:color w:val="24292E"/>
-          <w:sz w:val="24"/>
-          <w:szCs w:val="24"/>
-        </w:rPr>
-        <w:t xml:space="preserve"> the program to recognize them as input files. Additionally, input files must adhere to the dot language syntax in order to be processed by the program’s parser. Errors </w:t>
-      </w:r>
-      <w:r>
-        <w:rPr>
-          <w:color w:val="24292E"/>
-          <w:sz w:val="24"/>
-          <w:szCs w:val="24"/>
-        </w:rPr>
-        <w:t xml:space="preserve">detected by the program will result in exceptions raised in their respective modules and handled by the main statement in the Manager module. If, for whatever reason, the error cannot be reconciled by the Manager, the user will be alerted of the error, be </w:t>
-      </w:r>
-      <w:r>
-        <w:rPr>
-          <w:color w:val="24292E"/>
-          <w:sz w:val="24"/>
-          <w:szCs w:val="24"/>
-        </w:rPr>
-        <w:t>provided with any additional error information, and the program will exit.</w:t>
+        <w:t>Input files must have a file extension of “dot” in order for the program to recognize them as input files. Additionally, input files must adhere to the dot language syntax in order to be processed by the program’s parser. Errors detected by the program will result in exceptions raised in their respective modules and handled by the main statement in the Manager module. If, for whatever reason, the error cannot be reconciled by the Manager, the user will be alerted of the error, be provided with any additional error information, and the program will exit.</w:t>
       </w:r>
     </w:p>
     <w:p>
@@ -3998,33 +3365,7 @@
           <w:sz w:val="24"/>
           <w:szCs w:val="24"/>
         </w:rPr>
-        <w:t xml:space="preserve">All files handled by this program will make copies of the contents in those files and will never be modifying them directly. The only case in which the </w:t>
-      </w:r>
-      <w:r>
-        <w:rPr>
-          <w:color w:val="24292E"/>
-          <w:sz w:val="24"/>
-          <w:szCs w:val="24"/>
-        </w:rPr>
-        <w:t xml:space="preserve">contents of a file are modified is upon the creation of the output file. </w:t>
-      </w:r>
-      <w:proofErr w:type="gramStart"/>
-      <w:r>
-        <w:rPr>
-          <w:color w:val="24292E"/>
-          <w:sz w:val="24"/>
-          <w:szCs w:val="24"/>
-        </w:rPr>
-        <w:t>Therefore</w:t>
-      </w:r>
-      <w:proofErr w:type="gramEnd"/>
-      <w:r>
-        <w:rPr>
-          <w:color w:val="24292E"/>
-          <w:sz w:val="24"/>
-          <w:szCs w:val="24"/>
-        </w:rPr>
-        <w:t xml:space="preserve"> integrity of data on the system does not need to be addressed.</w:t>
+        <w:t>All files handled by this program will make copies of the contents in those files and will never be modifying them directly. The only case in which the contents of a file are modified is upon the creation of the output file. Therefore integrity of data on the system does not need to be addressed.</w:t>
       </w:r>
     </w:p>
     <w:p>
@@ -4042,15 +3383,7 @@
           <w:sz w:val="24"/>
           <w:szCs w:val="24"/>
         </w:rPr>
-        <w:t xml:space="preserve">Test cases have been written to ensure proper function of the Reader system. Beyond that, there is no concern </w:t>
-      </w:r>
-      <w:r>
-        <w:rPr>
-          <w:color w:val="24292E"/>
-          <w:sz w:val="24"/>
-          <w:szCs w:val="24"/>
-        </w:rPr>
-        <w:t>over loss of data integrity with this system.</w:t>
+        <w:t>Test cases have been written to ensure proper function of the Reader system. Beyond that, there is no concern over loss of data integrity with this system.</w:t>
       </w:r>
     </w:p>
     <w:p>

</xml_diff>